<commit_message>
add favicon. fix wapp icon
</commit_message>
<xml_diff>
--- a/Журнал работы над VOLbT.docx
+++ b/Журнал работы над VOLbT.docx
@@ -130,15 +130,7 @@
           </w:tcPr>
           <w:p>
             <w:r>
-              <w:t xml:space="preserve">Подготовка проекта к работе, верстка шапки, добавление </w:t>
-            </w:r>
-            <w:proofErr w:type="spellStart"/>
-            <w:r>
-              <w:t>скриптов</w:t>
-            </w:r>
-            <w:proofErr w:type="spellEnd"/>
-            <w:r>
-              <w:t xml:space="preserve"> для шапки и навигации.</w:t>
+              <w:t>Подготовка проекта к работе, верстка шапки, добавление скриптов для шапки и навигации.</w:t>
             </w:r>
           </w:p>
         </w:tc>
@@ -154,7 +146,19 @@
           <w:p>
             <w:pPr>
               <w:jc w:val="center"/>
-            </w:pPr>
+              <w:rPr>
+                <w:lang w:val="en-US"/>
+              </w:rPr>
+            </w:pPr>
+            <w:r>
+              <w:t>3</w:t>
+            </w:r>
+            <w:r>
+              <w:rPr>
+                <w:lang w:val="en-US"/>
+              </w:rPr>
+              <w:t>0.11.21</w:t>
+            </w:r>
           </w:p>
         </w:tc>
         <w:tc>
@@ -164,7 +168,16 @@
           <w:p>
             <w:pPr>
               <w:jc w:val="center"/>
-            </w:pPr>
+              <w:rPr>
+                <w:lang w:val="en-US"/>
+              </w:rPr>
+            </w:pPr>
+            <w:r>
+              <w:rPr>
+                <w:lang w:val="en-US"/>
+              </w:rPr>
+              <w:t>12:00 – 18:00</w:t>
+            </w:r>
           </w:p>
         </w:tc>
         <w:tc>
@@ -174,7 +187,37 @@
           <w:p>
             <w:pPr>
               <w:jc w:val="center"/>
-            </w:pPr>
+              <w:rPr>
+                <w:lang w:val="en-US"/>
+              </w:rPr>
+            </w:pPr>
+            <w:r>
+              <w:t xml:space="preserve">Верстка шапки, верстка секции </w:t>
+            </w:r>
+            <w:r>
+              <w:rPr>
+                <w:lang w:val="en-US"/>
+              </w:rPr>
+              <w:t>ABOUT</w:t>
+            </w:r>
+            <w:r>
+              <w:t xml:space="preserve"> +</w:t>
+            </w:r>
+            <w:r>
+              <w:t xml:space="preserve"> </w:t>
+            </w:r>
+            <w:r>
+              <w:t xml:space="preserve">адаптив </w:t>
+            </w:r>
+            <w:r>
+              <w:t xml:space="preserve">+ </w:t>
+            </w:r>
+            <w:r>
+              <w:rPr>
+                <w:lang w:val="en-US"/>
+              </w:rPr>
+              <w:t>favicon</w:t>
+            </w:r>
           </w:p>
         </w:tc>
       </w:tr>
@@ -366,23 +409,8 @@
         <w:rPr>
           <w:b/>
         </w:rPr>
-        <w:t xml:space="preserve">Журнал работы </w:t>
+        <w:t xml:space="preserve">Журнал работы на проектом </w:t>
       </w:r>
-      <w:proofErr w:type="gramStart"/>
-      <w:r>
-        <w:rPr>
-          <w:b/>
-        </w:rPr>
-        <w:t>на</w:t>
-      </w:r>
-      <w:proofErr w:type="gramEnd"/>
-      <w:r>
-        <w:rPr>
-          <w:b/>
-        </w:rPr>
-        <w:t xml:space="preserve"> проектом </w:t>
-      </w:r>
-      <w:proofErr w:type="spellStart"/>
       <w:r>
         <w:rPr>
           <w:b/>
@@ -390,7 +418,6 @@
         </w:rPr>
         <w:t>VOLbT</w:t>
       </w:r>
-      <w:proofErr w:type="spellEnd"/>
     </w:p>
     <w:sectPr>
       <w:pgSz w:w="11906" w:h="16838"/>

</xml_diff>